<commit_message>
Restructured case information modules - tests passing.
</commit_message>
<xml_diff>
--- a/tests/resources/Saved/21TRC05611fop_test_Fine Only Judgment Entry.docx
+++ b/tests/resources/Saved/21TRC05611fop_test_Fine Only Judgment Entry.docx
@@ -559,7 +559,7 @@
           <w:sz w:val="20"/>
           <w:szCs w:val="20"/>
         </w:rPr>
-        <w:t xml:space="preserve"> on June 04, 2022.</w:t>
+        <w:t xml:space="preserve"> on June 05, 2022.</w:t>
       </w:r>
       <w:r>
         <w:rPr>
@@ -2464,7 +2464,7 @@
           <w:sz w:val="20"/>
           <w:szCs w:val="20"/>
         </w:rPr>
-        <w:t xml:space="preserve">June 04, 2022</w:t>
+        <w:t xml:space="preserve">June 05, 2022</w:t>
       </w:r>
       <w:r>
         <w:rPr>
@@ -2634,7 +2634,7 @@
           <w:sz w:val="20"/>
           <w:szCs w:val="20"/>
         </w:rPr>
-        <w:t xml:space="preserve">August 03, 2022</w:t>
+        <w:t xml:space="preserve">August 04, 2022</w:t>
       </w:r>
       <w:r>
         <w:rPr>
@@ -2801,7 +2801,7 @@
           <w:sz w:val="20"/>
           <w:szCs w:val="20"/>
         </w:rPr>
-        <w:t xml:space="preserve"> license is suspended from June 04, 2022</w:t>
+        <w:t xml:space="preserve"> license is suspended from June 05, 2022</w:t>
       </w:r>
       <w:r>
         <w:rPr>

</xml_diff>

<commit_message>
All tests currently passing.
</commit_message>
<xml_diff>
--- a/tests/resources/Saved/21TRC05611fop_test_Fine Only Judgment Entry.docx
+++ b/tests/resources/Saved/21TRC05611fop_test_Fine Only Judgment Entry.docx
@@ -559,7 +559,7 @@
           <w:sz w:val="20"/>
           <w:szCs w:val="20"/>
         </w:rPr>
-        <w:t xml:space="preserve"> on June 08, 2022.</w:t>
+        <w:t xml:space="preserve"> on June 09, 2022.</w:t>
       </w:r>
       <w:r>
         <w:rPr>
@@ -2464,7 +2464,7 @@
           <w:sz w:val="20"/>
           <w:szCs w:val="20"/>
         </w:rPr>
-        <w:t xml:space="preserve">June 08, 2022</w:t>
+        <w:t xml:space="preserve">June 09, 2022</w:t>
       </w:r>
       <w:r>
         <w:rPr>
@@ -2634,7 +2634,7 @@
           <w:sz w:val="20"/>
           <w:szCs w:val="20"/>
         </w:rPr>
-        <w:t xml:space="preserve">August 07, 2022</w:t>
+        <w:t xml:space="preserve">August 08, 2022</w:t>
       </w:r>
       <w:r>
         <w:rPr>
@@ -2801,7 +2801,7 @@
           <w:sz w:val="20"/>
           <w:szCs w:val="20"/>
         </w:rPr>
-        <w:t xml:space="preserve"> license is suspended from June 08, 2022</w:t>
+        <w:t xml:space="preserve"> license is suspended from June 09, 2022</w:t>
       </w:r>
       <w:r>
         <w:rPr>

</xml_diff>

<commit_message>
Reordered column to always be first in charges_grids methods.
</commit_message>
<xml_diff>
--- a/tests/resources/Saved/21TRC05611fop_test_Fine Only Judgment Entry.docx
+++ b/tests/resources/Saved/21TRC05611fop_test_Fine Only Judgment Entry.docx
@@ -559,7 +559,7 @@
           <w:sz w:val="20"/>
           <w:szCs w:val="20"/>
         </w:rPr>
-        <w:t xml:space="preserve"> on June 11, 2022.</w:t>
+        <w:t xml:space="preserve"> on June 12, 2022.</w:t>
       </w:r>
       <w:r>
         <w:rPr>
@@ -2464,7 +2464,7 @@
           <w:sz w:val="20"/>
           <w:szCs w:val="20"/>
         </w:rPr>
-        <w:t xml:space="preserve">June 11, 2022</w:t>
+        <w:t xml:space="preserve">June 12, 2022</w:t>
       </w:r>
       <w:r>
         <w:rPr>
@@ -2634,7 +2634,7 @@
           <w:sz w:val="20"/>
           <w:szCs w:val="20"/>
         </w:rPr>
-        <w:t xml:space="preserve">August 10, 2022</w:t>
+        <w:t xml:space="preserve">August 11, 2022</w:t>
       </w:r>
       <w:r>
         <w:rPr>
@@ -2801,7 +2801,7 @@
           <w:sz w:val="20"/>
           <w:szCs w:val="20"/>
         </w:rPr>
-        <w:t xml:space="preserve"> license is suspended from June 11, 2022</w:t>
+        <w:t xml:space="preserve"> license is suspended from June 12, 2022</w:t>
       </w:r>
       <w:r>
         <w:rPr>

</xml_diff>

<commit_message>
Added tests for sentencing only.
</commit_message>
<xml_diff>
--- a/tests/resources/Saved/21TRC05611fop_test_Fine Only Judgment Entry.docx
+++ b/tests/resources/Saved/21TRC05611fop_test_Fine Only Judgment Entry.docx
@@ -559,7 +559,7 @@
           <w:sz w:val="20"/>
           <w:szCs w:val="20"/>
         </w:rPr>
-        <w:t xml:space="preserve"> on June 12, 2022.</w:t>
+        <w:t xml:space="preserve"> on June 13, 2022.</w:t>
       </w:r>
       <w:r>
         <w:rPr>
@@ -2464,7 +2464,7 @@
           <w:sz w:val="20"/>
           <w:szCs w:val="20"/>
         </w:rPr>
-        <w:t xml:space="preserve">June 12, 2022</w:t>
+        <w:t xml:space="preserve">June 13, 2022</w:t>
       </w:r>
       <w:r>
         <w:rPr>
@@ -2634,7 +2634,7 @@
           <w:sz w:val="20"/>
           <w:szCs w:val="20"/>
         </w:rPr>
-        <w:t xml:space="preserve">August 11, 2022</w:t>
+        <w:t xml:space="preserve">August 12, 2022</w:t>
       </w:r>
       <w:r>
         <w:rPr>
@@ -2801,7 +2801,7 @@
           <w:sz w:val="20"/>
           <w:szCs w:val="20"/>
         </w:rPr>
-        <w:t xml:space="preserve"> license is suspended from June 12, 2022</w:t>
+        <w:t xml:space="preserve"> license is suspended from June 13, 2022</w:t>
       </w:r>
       <w:r>
         <w:rPr>

</xml_diff>

<commit_message>
Pytest running after update to setup.cfg.
</commit_message>
<xml_diff>
--- a/tests/resources/Saved/21TRC05611fop_test_Fine Only Judgment Entry.docx
+++ b/tests/resources/Saved/21TRC05611fop_test_Fine Only Judgment Entry.docx
@@ -559,7 +559,7 @@
           <w:sz w:val="20"/>
           <w:szCs w:val="20"/>
         </w:rPr>
-        <w:t xml:space="preserve"> on July 03, 2022.</w:t>
+        <w:t xml:space="preserve"> on July 04, 2022.</w:t>
       </w:r>
       <w:r>
         <w:rPr>
@@ -2464,7 +2464,7 @@
           <w:sz w:val="20"/>
           <w:szCs w:val="20"/>
         </w:rPr>
-        <w:t xml:space="preserve">July 03, 2022</w:t>
+        <w:t xml:space="preserve">July 04, 2022</w:t>
       </w:r>
       <w:r>
         <w:rPr>
@@ -2634,7 +2634,7 @@
           <w:sz w:val="20"/>
           <w:szCs w:val="20"/>
         </w:rPr>
-        <w:t xml:space="preserve">September 01, 2022</w:t>
+        <w:t xml:space="preserve">September 02, 2022</w:t>
       </w:r>
       <w:r>
         <w:rPr>
@@ -2801,7 +2801,7 @@
           <w:sz w:val="20"/>
           <w:szCs w:val="20"/>
         </w:rPr>
-        <w:t xml:space="preserve"> license is suspended from July 03, 2022</w:t>
+        <w:t xml:space="preserve"> license is suspended from July 04, 2022</w:t>
       </w:r>
       <w:r>
         <w:rPr>

</xml_diff>